<commit_message>
Added blazor server app project
</commit_message>
<xml_diff>
--- a/Docs/Blazor.docx
+++ b/Docs/Blazor.docx
@@ -14,7 +14,8 @@
     <w:p/>
     <w:p>
       <w:pPr>
-        <w:pStyle w:val="2"/>
+        <w:pStyle w:val="3"/>
+        <w:bidi w:val="0"/>
       </w:pPr>
       <w:r>
         <w:t>Overview</w:t>
@@ -50,12 +51,7 @@
     </w:p>
     <w:p>
       <w:r>
-        <w:t>Shared and distributed as Razor cl</w:t>
-      </w:r>
-      <w:bookmarkStart w:id="0" w:name="_GoBack"/>
-      <w:bookmarkEnd w:id="0"/>
-      <w:r>
-        <w:t>ass lib or nuget packages</w:t>
+        <w:t>Shared and distributed as Razor class lib or nuget packages</w:t>
       </w:r>
     </w:p>
     <w:p>
@@ -65,16 +61,10 @@
     </w:p>
     <w:p>
       <w:pPr>
-        <w:rPr>
-          <w:b/>
-          <w:bCs/>
-        </w:rPr>
-      </w:pPr>
-      <w:r>
-        <w:rPr>
-          <w:b/>
-          <w:bCs/>
-        </w:rPr>
+        <w:pStyle w:val="4"/>
+        <w:bidi w:val="0"/>
+      </w:pPr>
+      <w:r>
         <w:t>Sample component</w:t>
       </w:r>
     </w:p>
@@ -1119,343 +1109,184 @@
     </w:p>
     <w:p>
       <w:pPr>
-        <w:pStyle w:val="9"/>
         <w:numPr>
           <w:ilvl w:val="0"/>
           <w:numId w:val="1"/>
         </w:numPr>
-        <w:spacing w:after="0" w:line="240" w:lineRule="auto"/>
-        <w:rPr>
-          <w:rFonts w:ascii="SegoeUI" w:hAnsi="SegoeUI"/>
-          <w:color w:val="161616"/>
-          <w:sz w:val="24"/>
-          <w:szCs w:val="24"/>
-        </w:rPr>
-      </w:pPr>
-      <w:r>
-        <w:rPr>
-          <w:rFonts w:ascii="SegoeUI" w:hAnsi="SegoeUI"/>
-          <w:color w:val="161616"/>
-          <w:sz w:val="24"/>
-          <w:szCs w:val="24"/>
-        </w:rPr>
+        <w:bidi w:val="0"/>
+      </w:pPr>
+      <w:r>
         <w:t>Hosting Razor components on the server</w:t>
       </w:r>
     </w:p>
     <w:p>
       <w:pPr>
-        <w:pStyle w:val="9"/>
         <w:numPr>
           <w:ilvl w:val="0"/>
           <w:numId w:val="1"/>
         </w:numPr>
-        <w:spacing w:after="0" w:line="240" w:lineRule="auto"/>
-        <w:rPr>
-          <w:rFonts w:ascii="Consolas" w:hAnsi="Consolas" w:eastAsia="Times New Roman" w:cs="Times New Roman"/>
-          <w:color w:val="0101FD"/>
-          <w:kern w:val="0"/>
-          <w:lang w:eastAsia="en-IN"/>
-          <w14:ligatures w14:val="none"/>
-        </w:rPr>
-      </w:pPr>
-      <w:r>
-        <w:rPr>
-          <w:rFonts w:ascii="SegoeUI" w:hAnsi="SegoeUI"/>
-          <w:color w:val="161616"/>
-          <w:sz w:val="24"/>
-          <w:szCs w:val="24"/>
-        </w:rPr>
+        <w:bidi w:val="0"/>
+        <w:rPr>
+          <w:lang w:eastAsia="en-IN"/>
+        </w:rPr>
+      </w:pPr>
+      <w:r>
         <w:t>UI Updates are handled over signalR connection</w:t>
       </w:r>
     </w:p>
     <w:p>
       <w:pPr>
-        <w:pStyle w:val="9"/>
         <w:numPr>
           <w:ilvl w:val="0"/>
           <w:numId w:val="1"/>
         </w:numPr>
-        <w:spacing w:after="0" w:line="240" w:lineRule="auto"/>
-        <w:rPr>
-          <w:rFonts w:ascii="Consolas" w:hAnsi="Consolas" w:eastAsia="Times New Roman" w:cs="Times New Roman"/>
-          <w:color w:val="0101FD"/>
-          <w:kern w:val="0"/>
-          <w:lang w:eastAsia="en-IN"/>
-          <w14:ligatures w14:val="none"/>
-        </w:rPr>
-      </w:pPr>
-      <w:r>
-        <w:rPr>
-          <w:rFonts w:ascii="SegoeUI" w:hAnsi="SegoeUI"/>
-          <w:color w:val="161616"/>
-          <w:sz w:val="24"/>
-          <w:szCs w:val="24"/>
-        </w:rPr>
+        <w:bidi w:val="0"/>
+        <w:rPr>
+          <w:lang w:eastAsia="en-IN"/>
+        </w:rPr>
+      </w:pPr>
+      <w:r>
         <w:t>Handles javascript interop</w:t>
       </w:r>
     </w:p>
     <w:p>
       <w:pPr>
-        <w:pStyle w:val="9"/>
         <w:numPr>
           <w:ilvl w:val="0"/>
           <w:numId w:val="1"/>
         </w:numPr>
-        <w:spacing w:after="0" w:line="240" w:lineRule="auto"/>
-        <w:rPr>
-          <w:rFonts w:ascii="Consolas" w:hAnsi="Consolas" w:eastAsia="Times New Roman" w:cs="Times New Roman"/>
-          <w:color w:val="0101FD"/>
-          <w:kern w:val="0"/>
-          <w:lang w:eastAsia="en-IN"/>
-          <w14:ligatures w14:val="none"/>
-        </w:rPr>
-      </w:pPr>
-      <w:r>
-        <w:rPr>
-          <w:rFonts w:ascii="SegoeUI" w:hAnsi="SegoeUI"/>
-          <w:b/>
-          <w:bCs/>
-          <w:color w:val="161616"/>
-          <w:sz w:val="24"/>
-          <w:szCs w:val="24"/>
-        </w:rPr>
-        <w:t>Rendering the markup in UI varies</w:t>
-      </w:r>
-      <w:r>
-        <w:rPr>
-          <w:rFonts w:ascii="SegoeUI" w:hAnsi="SegoeUI"/>
-          <w:color w:val="161616"/>
-          <w:sz w:val="24"/>
-          <w:szCs w:val="24"/>
-        </w:rPr>
-        <w:t xml:space="preserve"> for blazor server app and asp.net core apps using razor views or pages. Both models uses razor language.</w:t>
-      </w:r>
-    </w:p>
-    <w:p>
-      <w:pPr>
-        <w:pStyle w:val="9"/>
+        <w:bidi w:val="0"/>
+        <w:rPr>
+          <w:lang w:eastAsia="en-IN"/>
+        </w:rPr>
+      </w:pPr>
+      <w:r>
+        <w:t>Rendering the markup in UI varies for blazor server app and asp.net core apps using razor views or pages. Both models uses razor language.</w:t>
+      </w:r>
+    </w:p>
+    <w:p>
+      <w:pPr>
         <w:numPr>
           <w:ilvl w:val="0"/>
           <w:numId w:val="1"/>
         </w:numPr>
-        <w:spacing w:after="0" w:line="240" w:lineRule="auto"/>
-        <w:rPr>
-          <w:rFonts w:ascii="Consolas" w:hAnsi="Consolas" w:eastAsia="Times New Roman" w:cs="Times New Roman"/>
-          <w:color w:val="0101FD"/>
-          <w:kern w:val="0"/>
-          <w:lang w:eastAsia="en-IN"/>
-          <w14:ligatures w14:val="none"/>
-        </w:rPr>
-      </w:pPr>
-      <w:r>
-        <w:rPr>
-          <w:rFonts w:ascii="SegoeUI" w:hAnsi="SegoeUI"/>
-          <w:b/>
-          <w:bCs/>
-          <w:color w:val="161616"/>
-          <w:sz w:val="24"/>
-          <w:szCs w:val="24"/>
-        </w:rPr>
+        <w:bidi w:val="0"/>
+        <w:rPr>
+          <w:lang w:eastAsia="en-IN"/>
+        </w:rPr>
+      </w:pPr>
+      <w:r>
         <w:t xml:space="preserve">View to HTML text. Once its done server disposes view or page. For every request the page is </w:t>
       </w:r>
       <w:r>
         <w:rPr>
-          <w:rFonts w:ascii="SegoeUI" w:hAnsi="SegoeUI"/>
-          <w:b/>
-          <w:bCs/>
-          <w:color w:val="161616"/>
-          <w:sz w:val="24"/>
-          <w:szCs w:val="24"/>
           <w:lang w:val="en-IN"/>
         </w:rPr>
         <w:t>re-rendered</w:t>
       </w:r>
       <w:r>
-        <w:rPr>
-          <w:rFonts w:ascii="SegoeUI" w:hAnsi="SegoeUI"/>
-          <w:b/>
-          <w:bCs/>
-          <w:color w:val="161616"/>
-          <w:sz w:val="24"/>
-          <w:szCs w:val="24"/>
-        </w:rPr>
         <w:t xml:space="preserve"> to </w:t>
       </w:r>
       <w:r>
         <w:rPr>
-          <w:rFonts w:ascii="SegoeUI" w:hAnsi="SegoeUI"/>
-          <w:b/>
-          <w:bCs/>
-          <w:color w:val="161616"/>
-          <w:sz w:val="24"/>
-          <w:szCs w:val="24"/>
           <w:lang w:val="en-IN"/>
         </w:rPr>
         <w:t>HTML</w:t>
       </w:r>
       <w:r>
-        <w:rPr>
-          <w:rFonts w:ascii="SegoeUI" w:hAnsi="SegoeUI"/>
-          <w:b/>
-          <w:bCs/>
-          <w:color w:val="161616"/>
-          <w:sz w:val="24"/>
-          <w:szCs w:val="24"/>
-        </w:rPr>
         <w:t xml:space="preserve"> again and send to the client</w:t>
       </w:r>
     </w:p>
     <w:p>
       <w:pPr>
-        <w:pStyle w:val="9"/>
         <w:numPr>
           <w:ilvl w:val="0"/>
           <w:numId w:val="1"/>
         </w:numPr>
-        <w:spacing w:after="0" w:line="240" w:lineRule="auto"/>
-        <w:rPr>
-          <w:rFonts w:ascii="Consolas" w:hAnsi="Consolas" w:eastAsia="Times New Roman" w:cs="Times New Roman"/>
-          <w:color w:val="0101FD"/>
-          <w:kern w:val="0"/>
-          <w:lang w:eastAsia="en-IN"/>
-          <w14:ligatures w14:val="none"/>
-        </w:rPr>
-      </w:pPr>
-      <w:r>
-        <w:rPr>
-          <w:rFonts w:ascii="SegoeUI" w:hAnsi="SegoeUI"/>
-          <w:b/>
-          <w:bCs/>
-          <w:color w:val="161616"/>
-          <w:sz w:val="24"/>
-          <w:szCs w:val="24"/>
-        </w:rPr>
+        <w:bidi w:val="0"/>
+        <w:rPr>
+          <w:lang w:eastAsia="en-IN"/>
+        </w:rPr>
+      </w:pPr>
+      <w:r>
         <w:t>Graph of components is equivalent for DOM in HTML or XML</w:t>
       </w:r>
     </w:p>
     <w:p>
       <w:pPr>
-        <w:pStyle w:val="9"/>
         <w:numPr>
           <w:ilvl w:val="0"/>
           <w:numId w:val="1"/>
         </w:numPr>
-        <w:spacing w:after="0" w:line="240" w:lineRule="auto"/>
-        <w:rPr>
-          <w:rFonts w:ascii="Consolas" w:hAnsi="Consolas" w:eastAsia="Times New Roman" w:cs="Times New Roman"/>
-          <w:color w:val="0101FD"/>
-          <w:kern w:val="0"/>
-          <w:lang w:eastAsia="en-IN"/>
-          <w14:ligatures w14:val="none"/>
-        </w:rPr>
-      </w:pPr>
-      <w:r>
-        <w:rPr>
-          <w:rFonts w:ascii="SegoeUI" w:hAnsi="SegoeUI"/>
-          <w:b/>
-          <w:bCs/>
-          <w:color w:val="161616"/>
-          <w:sz w:val="24"/>
-          <w:szCs w:val="24"/>
-        </w:rPr>
+        <w:bidi w:val="0"/>
+        <w:rPr>
+          <w:lang w:eastAsia="en-IN"/>
+        </w:rPr>
+      </w:pPr>
+      <w:r>
         <w:t>Component graph includes state held in properties and fields.</w:t>
       </w:r>
     </w:p>
     <w:p>
       <w:pPr>
-        <w:pStyle w:val="9"/>
         <w:numPr>
           <w:ilvl w:val="0"/>
           <w:numId w:val="1"/>
         </w:numPr>
-        <w:spacing w:after="0" w:line="240" w:lineRule="auto"/>
-        <w:rPr>
-          <w:rFonts w:ascii="Consolas" w:hAnsi="Consolas" w:eastAsia="Times New Roman" w:cs="Times New Roman"/>
-          <w:color w:val="0101FD"/>
-          <w:kern w:val="0"/>
-          <w:lang w:eastAsia="en-IN"/>
-          <w14:ligatures w14:val="none"/>
-        </w:rPr>
-      </w:pPr>
-      <w:r>
-        <w:rPr>
-          <w:rFonts w:ascii="SegoeUI" w:hAnsi="SegoeUI"/>
-          <w:b/>
-          <w:bCs/>
-          <w:color w:val="161616"/>
-          <w:sz w:val="24"/>
-          <w:szCs w:val="24"/>
-        </w:rPr>
+        <w:bidi w:val="0"/>
+        <w:rPr>
+          <w:lang w:eastAsia="en-IN"/>
+        </w:rPr>
+      </w:pPr>
+      <w:r>
         <w:t>Binary form of component graph is sent between server and client</w:t>
       </w:r>
     </w:p>
     <w:p>
       <w:pPr>
-        <w:pStyle w:val="9"/>
         <w:numPr>
           <w:ilvl w:val="0"/>
           <w:numId w:val="1"/>
         </w:numPr>
-        <w:spacing w:after="0" w:line="240" w:lineRule="auto"/>
-        <w:rPr>
-          <w:rFonts w:ascii="Consolas" w:hAnsi="Consolas" w:eastAsia="Times New Roman" w:cs="Times New Roman"/>
-          <w:color w:val="0101FD"/>
-          <w:kern w:val="0"/>
-          <w:lang w:eastAsia="en-IN"/>
-          <w14:ligatures w14:val="none"/>
-        </w:rPr>
-      </w:pPr>
-      <w:r>
-        <w:rPr>
-          <w:rFonts w:ascii="SegoeUI" w:hAnsi="SegoeUI"/>
-          <w:b/>
-          <w:bCs/>
-          <w:color w:val="161616"/>
-          <w:sz w:val="24"/>
-          <w:szCs w:val="24"/>
-        </w:rPr>
+        <w:bidi w:val="0"/>
+        <w:rPr>
+          <w:rFonts w:ascii="Consolas" w:hAnsi="Consolas" w:eastAsia="Times New Roman" w:cs="Times New Roman"/>
+          <w:color w:val="0101FD"/>
+          <w:kern w:val="0"/>
+          <w:lang w:eastAsia="en-IN"/>
+          <w14:ligatures w14:val="none"/>
+        </w:rPr>
+      </w:pPr>
+      <w:r>
         <w:t>After the connection</w:t>
       </w:r>
       <w:r>
         <w:rPr>
-          <w:rFonts w:hint="default" w:ascii="SegoeUI" w:hAnsi="SegoeUI"/>
-          <w:b/>
-          <w:bCs/>
-          <w:color w:val="161616"/>
-          <w:sz w:val="24"/>
-          <w:szCs w:val="24"/>
+          <w:rFonts w:hint="default"/>
           <w:lang w:val="en-IN"/>
         </w:rPr>
         <w:t>,</w:t>
       </w:r>
       <w:r>
-        <w:rPr>
-          <w:rFonts w:ascii="SegoeUI" w:hAnsi="SegoeUI"/>
-          <w:b/>
-          <w:bCs/>
-          <w:color w:val="161616"/>
-          <w:sz w:val="24"/>
-          <w:szCs w:val="24"/>
-        </w:rPr>
         <w:t xml:space="preserve"> the components static prerendered elements are replaced with interactive elements.</w:t>
       </w:r>
     </w:p>
     <w:p>
       <w:pPr>
-        <w:pStyle w:val="9"/>
         <w:numPr>
           <w:ilvl w:val="0"/>
           <w:numId w:val="1"/>
         </w:numPr>
-        <w:spacing w:after="0" w:line="240" w:lineRule="auto"/>
-        <w:rPr>
-          <w:rFonts w:ascii="Consolas" w:hAnsi="Consolas" w:eastAsia="Times New Roman" w:cs="Times New Roman"/>
-          <w:color w:val="0101FD"/>
-          <w:kern w:val="0"/>
-          <w:lang w:eastAsia="en-IN"/>
-          <w14:ligatures w14:val="none"/>
-        </w:rPr>
-      </w:pPr>
+        <w:bidi w:val="0"/>
+        <w:rPr>
+          <w:rFonts w:ascii="SimSun" w:hAnsi="SimSun" w:eastAsia="SimSun" w:cs="SimSun"/>
+          <w:sz w:val="24"/>
+          <w:szCs w:val="24"/>
+        </w:rPr>
+      </w:pPr>
+      <w:r>
+        <w:t>A component is disposed after the user navigates away from the componen</w:t>
+      </w:r>
       <w:r>
         <w:rPr>
           <w:rFonts w:ascii="SegoeUI" w:hAnsi="SegoeUI" w:eastAsia="SegoeUI" w:cs="SegoeUI"/>
@@ -1464,15 +1295,13 @@
           <w:i w:val="0"/>
           <w:iCs w:val="0"/>
           <w:color w:val="161616"/>
-          <w:sz w:val="24"/>
           <w:szCs w:val="24"/>
         </w:rPr>
-        <w:t>A component is disposed after the user navigates away from the component</w:t>
+        <w:t>t</w:t>
       </w:r>
       <w:r>
         <w:rPr>
           <w:rFonts w:ascii="SimSun" w:hAnsi="SimSun" w:eastAsia="SimSun" w:cs="SimSun"/>
-          <w:sz w:val="24"/>
           <w:szCs w:val="24"/>
         </w:rPr>
         <w:t xml:space="preserve"> </w:t>
@@ -1480,198 +1309,329 @@
     </w:p>
     <w:p>
       <w:pPr>
-        <w:pStyle w:val="9"/>
+        <w:pStyle w:val="4"/>
+        <w:bidi w:val="0"/>
+        <w:rPr>
+          <w:rFonts w:hint="default"/>
+          <w:lang w:val="en-US"/>
+        </w:rPr>
+      </w:pPr>
+      <w:r>
+        <w:rPr>
+          <w:rFonts w:hint="default"/>
+          <w:lang w:val="en-US"/>
+        </w:rPr>
+        <w:t>Project type in visual studio</w:t>
+      </w:r>
+    </w:p>
+    <w:p>
+      <w:pPr>
+        <w:rPr>
+          <w:rFonts w:hint="default"/>
+          <w:lang w:val="en-US"/>
+        </w:rPr>
+      </w:pPr>
+      <w:r>
+        <w:rPr>
+          <w:rFonts w:hint="default"/>
+          <w:lang w:val="en-US"/>
+        </w:rPr>
+        <w:t>Blazor server app. Console application is the output type for this project.</w:t>
+      </w:r>
+    </w:p>
+    <w:p>
+      <w:pPr>
+        <w:rPr>
+          <w:rFonts w:hint="default"/>
+          <w:lang w:val="en-US"/>
+        </w:rPr>
+      </w:pPr>
+      <w:r>
+        <w:rPr>
+          <w:rFonts w:hint="default"/>
+          <w:lang w:val="en-US"/>
+        </w:rPr>
+        <w:t>App.Razor: To take the decision when routedata is present/absent</w:t>
+      </w:r>
+    </w:p>
+    <w:p>
+      <w:pPr>
+        <w:bidi w:val="0"/>
+        <w:rPr>
+          <w:rFonts w:hint="default"/>
+          <w:lang w:val="en-US"/>
+        </w:rPr>
+      </w:pPr>
+      <w:r>
+        <w:rPr>
+          <w:rFonts w:hint="default"/>
+          <w:b/>
+          <w:bCs/>
+        </w:rPr>
+        <w:t>app.MapFallbackToPage("/_Host");</w:t>
+      </w:r>
+      <w:r>
+        <w:rPr>
+          <w:rFonts w:hint="default"/>
+          <w:b/>
+          <w:bCs/>
+          <w:lang w:val="en-US"/>
+        </w:rPr>
+        <w:t xml:space="preserve"> -&gt; _Host.cshtml -&gt; App.Razor</w:t>
+      </w:r>
+    </w:p>
+    <w:p>
+      <w:pPr>
+        <w:pStyle w:val="4"/>
+        <w:bidi w:val="0"/>
+        <w:rPr>
+          <w:rFonts w:hint="default"/>
+          <w:lang w:val="en-US"/>
+        </w:rPr>
+      </w:pPr>
+      <w:r>
+        <w:rPr>
+          <w:rFonts w:hint="default"/>
+          <w:lang w:val="en-US"/>
+        </w:rPr>
+        <w:t>Web server</w:t>
+      </w:r>
+    </w:p>
+    <w:p>
+      <w:pPr>
+        <w:rPr>
+          <w:rFonts w:hint="default"/>
+          <w:lang w:val="en-US"/>
+        </w:rPr>
+      </w:pPr>
+      <w:r>
+        <w:rPr>
+          <w:rFonts w:hint="default"/>
+          <w:lang w:val="en-US"/>
+        </w:rPr>
+        <w:t>IIS and Kestrel server</w:t>
+      </w:r>
+    </w:p>
+    <w:p>
+      <w:pPr>
+        <w:pStyle w:val="4"/>
+        <w:bidi w:val="0"/>
+        <w:rPr>
+          <w:rFonts w:hint="default"/>
+          <w:lang w:val="en-US"/>
+        </w:rPr>
+      </w:pPr>
+      <w:r>
+        <w:rPr>
+          <w:rFonts w:hint="default"/>
+          <w:lang w:val="en-US"/>
+        </w:rPr>
+        <w:t>Routing</w:t>
+      </w:r>
+    </w:p>
+    <w:p>
+      <w:pPr>
+        <w:rPr>
+          <w:rFonts w:hint="default"/>
+          <w:lang w:val="en-US"/>
+        </w:rPr>
+      </w:pPr>
+      <w:r>
+        <w:rPr>
+          <w:rFonts w:hint="default"/>
+          <w:lang w:val="en-US"/>
+        </w:rPr>
+        <w:t xml:space="preserve">Identifier for each razor page. Using </w:t>
+      </w:r>
+      <w:r>
+        <w:rPr>
+          <w:rFonts w:hint="default"/>
+          <w:b/>
+          <w:bCs/>
+          <w:lang w:val="en-US"/>
+        </w:rPr>
+        <w:t>@Page</w:t>
+      </w:r>
+      <w:r>
+        <w:rPr>
+          <w:rFonts w:hint="default"/>
+          <w:lang w:val="en-US"/>
+        </w:rPr>
+        <w:t xml:space="preserve"> to define the routing. We can define more than one route to a razor component.</w:t>
+      </w:r>
+      <w:bookmarkStart w:id="0" w:name="_GoBack"/>
+      <w:bookmarkEnd w:id="0"/>
+    </w:p>
+    <w:p>
+      <w:pPr>
+        <w:pStyle w:val="3"/>
+        <w:bidi w:val="0"/>
+        <w:rPr>
+          <w:rFonts w:hint="default"/>
+          <w:lang w:val="en-IN"/>
+        </w:rPr>
+      </w:pPr>
+      <w:r>
+        <w:rPr>
+          <w:rFonts w:hint="default"/>
+          <w:lang w:val="en-IN"/>
+        </w:rPr>
+        <w:t>Blazor Webassembly</w:t>
+      </w:r>
+    </w:p>
+    <w:p>
+      <w:pPr>
         <w:numPr>
-          <w:numId w:val="0"/>
+          <w:ilvl w:val="0"/>
+          <w:numId w:val="2"/>
         </w:numPr>
-        <w:spacing w:after="0" w:line="240" w:lineRule="auto"/>
-        <w:contextualSpacing/>
-        <w:rPr>
-          <w:rFonts w:ascii="SimSun" w:hAnsi="SimSun" w:eastAsia="SimSun" w:cs="SimSun"/>
-          <w:sz w:val="24"/>
-          <w:szCs w:val="24"/>
-        </w:rPr>
-      </w:pPr>
-    </w:p>
-    <w:p>
-      <w:pPr>
-        <w:pStyle w:val="9"/>
-        <w:numPr>
-          <w:numId w:val="0"/>
-        </w:numPr>
-        <w:spacing w:after="0" w:line="240" w:lineRule="auto"/>
-        <w:contextualSpacing/>
+        <w:bidi w:val="0"/>
+        <w:ind w:left="420" w:leftChars="0" w:hanging="420" w:firstLineChars="0"/>
+        <w:rPr>
+          <w:rFonts w:hint="default"/>
+          <w:lang w:val="en-IN"/>
+        </w:rPr>
+      </w:pPr>
+      <w:r>
         <w:rPr>
           <w:rFonts w:hint="default" w:ascii="SimSun" w:hAnsi="SimSun" w:eastAsia="SimSun" w:cs="SimSun"/>
-          <w:sz w:val="24"/>
           <w:szCs w:val="24"/>
           <w:lang w:val="en-IN"/>
         </w:rPr>
-      </w:pPr>
-      <w:r>
-        <w:rPr>
-          <w:rFonts w:hint="default" w:ascii="SimSun" w:hAnsi="SimSun" w:eastAsia="SimSun" w:cs="SimSun"/>
-          <w:sz w:val="24"/>
-          <w:szCs w:val="24"/>
+        <w:tab/>
+      </w:r>
+      <w:r>
+        <w:rPr>
+          <w:rFonts w:hint="default"/>
           <w:lang w:val="en-IN"/>
         </w:rPr>
-        <w:t>Blazor Webassembly</w:t>
-      </w:r>
-    </w:p>
-    <w:p>
-      <w:pPr>
-        <w:pStyle w:val="9"/>
+        <w:t>Run dotnet code in web browser</w:t>
+      </w:r>
+    </w:p>
+    <w:p>
+      <w:pPr>
         <w:numPr>
-          <w:numId w:val="0"/>
+          <w:ilvl w:val="0"/>
+          <w:numId w:val="2"/>
         </w:numPr>
-        <w:spacing w:after="0" w:line="240" w:lineRule="auto"/>
-        <w:contextualSpacing/>
-        <w:rPr>
-          <w:rFonts w:hint="default" w:ascii="SimSun" w:hAnsi="SimSun" w:eastAsia="SimSun" w:cs="SimSun"/>
-          <w:sz w:val="24"/>
-          <w:szCs w:val="24"/>
+        <w:bidi w:val="0"/>
+        <w:ind w:left="420" w:leftChars="0" w:hanging="420" w:firstLineChars="0"/>
+        <w:rPr>
+          <w:rFonts w:hint="default"/>
           <w:lang w:val="en-IN"/>
         </w:rPr>
       </w:pPr>
       <w:r>
         <w:rPr>
-          <w:rFonts w:hint="default" w:ascii="SimSun" w:hAnsi="SimSun" w:eastAsia="SimSun" w:cs="SimSun"/>
-          <w:sz w:val="24"/>
-          <w:szCs w:val="24"/>
+          <w:rFonts w:hint="default"/>
           <w:lang w:val="en-IN"/>
         </w:rPr>
         <w:tab/>
-        <w:t>Run dotnet code in web browser</w:t>
-      </w:r>
-    </w:p>
-    <w:p>
-      <w:pPr>
-        <w:pStyle w:val="9"/>
+      </w:r>
+      <w:r>
+        <w:rPr>
+          <w:rFonts w:hint="default"/>
+          <w:lang w:val="en-IN"/>
+        </w:rPr>
+        <w:t>Bytecode format</w:t>
+      </w:r>
+    </w:p>
+    <w:p>
+      <w:pPr>
         <w:numPr>
-          <w:numId w:val="0"/>
+          <w:ilvl w:val="0"/>
+          <w:numId w:val="2"/>
         </w:numPr>
-        <w:spacing w:after="0" w:line="240" w:lineRule="auto"/>
-        <w:contextualSpacing/>
-        <w:rPr>
-          <w:rFonts w:hint="default" w:ascii="SimSun" w:hAnsi="SimSun" w:eastAsia="SimSun" w:cs="SimSun"/>
-          <w:sz w:val="24"/>
-          <w:szCs w:val="24"/>
+        <w:bidi w:val="0"/>
+        <w:ind w:left="420" w:leftChars="0" w:hanging="420" w:firstLineChars="0"/>
+        <w:rPr>
+          <w:rFonts w:hint="default"/>
           <w:lang w:val="en-IN"/>
         </w:rPr>
       </w:pPr>
       <w:r>
         <w:rPr>
-          <w:rFonts w:hint="default" w:ascii="SimSun" w:hAnsi="SimSun" w:eastAsia="SimSun" w:cs="SimSun"/>
-          <w:sz w:val="24"/>
-          <w:szCs w:val="24"/>
+          <w:rFonts w:hint="default"/>
           <w:lang w:val="en-IN"/>
         </w:rPr>
         <w:tab/>
-        <w:t>Bytecode format</w:t>
-      </w:r>
-    </w:p>
-    <w:p>
-      <w:pPr>
-        <w:pStyle w:val="9"/>
+      </w:r>
+      <w:r>
+        <w:rPr>
+          <w:rFonts w:hint="default"/>
+          <w:lang w:val="en-IN"/>
+        </w:rPr>
+        <w:t>Open web standard, so no plugins required</w:t>
+      </w:r>
+    </w:p>
+    <w:p>
+      <w:pPr>
         <w:numPr>
-          <w:numId w:val="0"/>
+          <w:ilvl w:val="0"/>
+          <w:numId w:val="2"/>
         </w:numPr>
-        <w:spacing w:after="0" w:line="240" w:lineRule="auto"/>
-        <w:contextualSpacing/>
-        <w:rPr>
-          <w:rFonts w:hint="default" w:ascii="SimSun" w:hAnsi="SimSun" w:eastAsia="SimSun" w:cs="SimSun"/>
-          <w:sz w:val="24"/>
-          <w:szCs w:val="24"/>
+        <w:bidi w:val="0"/>
+        <w:ind w:left="420" w:leftChars="0" w:hanging="420" w:firstLineChars="0"/>
+        <w:rPr>
+          <w:rFonts w:hint="default"/>
           <w:lang w:val="en-IN"/>
         </w:rPr>
       </w:pPr>
       <w:r>
         <w:rPr>
-          <w:rFonts w:hint="default" w:ascii="SimSun" w:hAnsi="SimSun" w:eastAsia="SimSun" w:cs="SimSun"/>
-          <w:sz w:val="24"/>
-          <w:szCs w:val="24"/>
+          <w:rFonts w:hint="default"/>
           <w:lang w:val="en-IN"/>
         </w:rPr>
         <w:tab/>
-        <w:t>Open web standard, so no plugins required</w:t>
-      </w:r>
-    </w:p>
-    <w:p>
-      <w:pPr>
-        <w:pStyle w:val="9"/>
+      </w:r>
+      <w:r>
+        <w:rPr>
+          <w:rFonts w:hint="default"/>
+          <w:lang w:val="en-IN"/>
+        </w:rPr>
+        <w:t>Will access browser functionality using JS interop</w:t>
+      </w:r>
+    </w:p>
+    <w:p>
+      <w:pPr>
         <w:numPr>
-          <w:numId w:val="0"/>
+          <w:ilvl w:val="0"/>
+          <w:numId w:val="2"/>
         </w:numPr>
-        <w:spacing w:after="0" w:line="240" w:lineRule="auto"/>
-        <w:contextualSpacing/>
-        <w:rPr>
-          <w:rFonts w:hint="default" w:ascii="SimSun" w:hAnsi="SimSun" w:eastAsia="SimSun" w:cs="SimSun"/>
-          <w:sz w:val="24"/>
-          <w:szCs w:val="24"/>
+        <w:bidi w:val="0"/>
+        <w:ind w:left="420" w:leftChars="0" w:hanging="420" w:firstLineChars="0"/>
+        <w:rPr>
+          <w:rFonts w:hint="default"/>
           <w:lang w:val="en-IN"/>
         </w:rPr>
       </w:pPr>
       <w:r>
         <w:rPr>
-          <w:rFonts w:hint="default" w:ascii="SimSun" w:hAnsi="SimSun" w:eastAsia="SimSun" w:cs="SimSun"/>
-          <w:sz w:val="24"/>
-          <w:szCs w:val="24"/>
+          <w:rFonts w:hint="default"/>
           <w:lang w:val="en-IN"/>
         </w:rPr>
         <w:tab/>
-        <w:t>Will access browser functionality using JS interop</w:t>
-      </w:r>
-    </w:p>
-    <w:p>
-      <w:pPr>
-        <w:pStyle w:val="9"/>
-        <w:numPr>
-          <w:numId w:val="0"/>
-        </w:numPr>
-        <w:spacing w:after="0" w:line="240" w:lineRule="auto"/>
-        <w:contextualSpacing/>
-        <w:rPr>
-          <w:rFonts w:hint="default" w:ascii="SimSun" w:hAnsi="SimSun" w:eastAsia="SimSun" w:cs="SimSun"/>
-          <w:sz w:val="24"/>
-          <w:szCs w:val="24"/>
+      </w:r>
+      <w:r>
+        <w:rPr>
+          <w:rFonts w:hint="default"/>
           <w:lang w:val="en-IN"/>
         </w:rPr>
-      </w:pPr>
-      <w:r>
-        <w:rPr>
-          <w:rFonts w:hint="default" w:ascii="SimSun" w:hAnsi="SimSun" w:eastAsia="SimSun" w:cs="SimSun"/>
-          <w:sz w:val="24"/>
-          <w:szCs w:val="24"/>
+        <w:t>Runs in JS sandbox with protection against malicious actions on the client machine</w:t>
+      </w:r>
+    </w:p>
+    <w:p>
+      <w:pPr>
+        <w:bidi w:val="0"/>
+        <w:rPr>
+          <w:rFonts w:hint="default"/>
           <w:lang w:val="en-IN"/>
         </w:rPr>
-        <w:tab/>
-        <w:t>Runs in JS sandbox with protection against malicious actions on the client machine</w:t>
-      </w:r>
-    </w:p>
-    <w:p>
-      <w:pPr>
-        <w:pStyle w:val="9"/>
-        <w:numPr>
-          <w:numId w:val="0"/>
-        </w:numPr>
-        <w:spacing w:after="0" w:line="240" w:lineRule="auto"/>
-        <w:contextualSpacing/>
-        <w:rPr>
-          <w:rFonts w:hint="default" w:ascii="SimSun" w:hAnsi="SimSun" w:eastAsia="SimSun" w:cs="SimSun"/>
-          <w:sz w:val="24"/>
-          <w:szCs w:val="24"/>
-          <w:lang w:val="en-IN"/>
-        </w:rPr>
-      </w:pPr>
-    </w:p>
-    <w:p>
-      <w:pPr>
-        <w:pStyle w:val="9"/>
-        <w:numPr>
-          <w:numId w:val="0"/>
-        </w:numPr>
-        <w:spacing w:after="0" w:line="240" w:lineRule="auto"/>
-        <w:contextualSpacing/>
+      </w:pPr>
+    </w:p>
+    <w:p>
+      <w:pPr>
+        <w:bidi w:val="0"/>
       </w:pPr>
       <w:r>
         <w:drawing>
@@ -1719,8 +1679,9 @@
     </w:p>
     <w:p>
       <w:pPr>
-        <w:pStyle w:val="9"/>
+        <w:pStyle w:val="11"/>
         <w:numPr>
+          <w:ilvl w:val="0"/>
           <w:numId w:val="0"/>
         </w:numPr>
         <w:spacing w:after="0" w:line="240" w:lineRule="auto"/>
@@ -1729,8 +1690,9 @@
     </w:p>
     <w:p>
       <w:pPr>
-        <w:pStyle w:val="9"/>
+        <w:pStyle w:val="11"/>
         <w:numPr>
+          <w:ilvl w:val="0"/>
           <w:numId w:val="0"/>
         </w:numPr>
         <w:spacing w:after="0" w:line="240" w:lineRule="auto"/>
@@ -1739,8 +1701,9 @@
     </w:p>
     <w:p>
       <w:pPr>
-        <w:pStyle w:val="9"/>
+        <w:pStyle w:val="11"/>
         <w:numPr>
+          <w:ilvl w:val="0"/>
           <w:numId w:val="0"/>
         </w:numPr>
         <w:spacing w:after="0" w:line="240" w:lineRule="auto"/>
@@ -1753,8 +1716,9 @@
     </w:p>
     <w:p>
       <w:pPr>
-        <w:pStyle w:val="9"/>
+        <w:pStyle w:val="11"/>
         <w:numPr>
+          <w:ilvl w:val="0"/>
           <w:numId w:val="0"/>
         </w:numPr>
         <w:spacing w:after="0" w:line="240" w:lineRule="auto"/>
@@ -1769,8 +1733,9 @@
     </w:p>
     <w:p>
       <w:pPr>
-        <w:pStyle w:val="9"/>
+        <w:pStyle w:val="11"/>
         <w:numPr>
+          <w:ilvl w:val="0"/>
           <w:numId w:val="0"/>
         </w:numPr>
         <w:spacing w:after="0" w:line="240" w:lineRule="auto"/>
@@ -1785,8 +1750,9 @@
     </w:p>
     <w:p>
       <w:pPr>
-        <w:pStyle w:val="9"/>
+        <w:pStyle w:val="11"/>
         <w:numPr>
+          <w:ilvl w:val="0"/>
           <w:numId w:val="0"/>
         </w:numPr>
         <w:spacing w:after="0" w:line="240" w:lineRule="auto"/>
@@ -1888,6 +1854,26 @@
 <file path=word/numbering.xml><?xml version="1.0" encoding="utf-8"?>
 <w:numbering xmlns:wpc="http://schemas.microsoft.com/office/word/2010/wordprocessingCanvas" xmlns:mc="http://schemas.openxmlformats.org/markup-compatibility/2006" xmlns:o="urn:schemas-microsoft-com:office:office" xmlns:r="http://schemas.openxmlformats.org/officeDocument/2006/relationships" xmlns:m="http://schemas.openxmlformats.org/officeDocument/2006/math" xmlns:v="urn:schemas-microsoft-com:vml" xmlns:wp14="http://schemas.microsoft.com/office/word/2010/wordprocessingDrawing" xmlns:wp="http://schemas.openxmlformats.org/drawingml/2006/wordprocessingDrawing" xmlns:w10="urn:schemas-microsoft-com:office:word" xmlns:w="http://schemas.openxmlformats.org/wordprocessingml/2006/main" xmlns:w14="http://schemas.microsoft.com/office/word/2010/wordml" xmlns:wpg="http://schemas.microsoft.com/office/word/2010/wordprocessingGroup" xmlns:wpi="http://schemas.microsoft.com/office/word/2010/wordprocessingInk" xmlns:wne="http://schemas.microsoft.com/office/word/2006/wordml" xmlns:wps="http://schemas.microsoft.com/office/word/2010/wordprocessingShape" xmlns:wpsCustomData="http://www.wps.cn/officeDocument/2013/wpsCustomData" mc:Ignorable="w14 wp14">
   <w:abstractNum w:abstractNumId="0">
+    <w:nsid w:val="43D83F76"/>
+    <w:multiLevelType w:val="singleLevel"/>
+    <w:tmpl w:val="43D83F76"/>
+    <w:lvl w:ilvl="0" w:tentative="0">
+      <w:start w:val="1"/>
+      <w:numFmt w:val="bullet"/>
+      <w:lvlText w:val=""/>
+      <w:lvlJc w:val="left"/>
+      <w:pPr>
+        <w:tabs>
+          <w:tab w:val="left" w:pos="420"/>
+        </w:tabs>
+        <w:ind w:left="420" w:leftChars="0" w:hanging="420" w:firstLineChars="0"/>
+      </w:pPr>
+      <w:rPr>
+        <w:rFonts w:hint="default" w:ascii="Wingdings" w:hAnsi="Wingdings"/>
+      </w:rPr>
+    </w:lvl>
+  </w:abstractNum>
+  <w:abstractNum w:abstractNumId="1">
     <w:nsid w:val="7C0F16FA"/>
     <w:multiLevelType w:val="multilevel"/>
     <w:tmpl w:val="7C0F16FA"/>
@@ -2001,6 +1987,9 @@
     </w:lvl>
   </w:abstractNum>
   <w:num w:numId="1">
+    <w:abstractNumId w:val="1"/>
+  </w:num>
+  <w:num w:numId="2">
     <w:abstractNumId w:val="0"/>
   </w:num>
 </w:numbering>
@@ -2020,7 +2009,7 @@
     <w:lsdException w:qFormat="1" w:unhideWhenUsed="0" w:uiPriority="0" w:semiHidden="0" w:name="Normal"/>
     <w:lsdException w:qFormat="1" w:unhideWhenUsed="0" w:uiPriority="9" w:semiHidden="0" w:name="heading 1"/>
     <w:lsdException w:qFormat="1" w:uiPriority="9" w:semiHidden="0" w:name="heading 2"/>
-    <w:lsdException w:qFormat="1" w:uiPriority="9" w:name="heading 3"/>
+    <w:lsdException w:qFormat="1" w:uiPriority="9" w:semiHidden="0" w:name="heading 3"/>
     <w:lsdException w:qFormat="1" w:uiPriority="9" w:name="heading 4"/>
     <w:lsdException w:qFormat="1" w:uiPriority="9" w:name="heading 5"/>
     <w:lsdException w:qFormat="1" w:uiPriority="9" w:name="heading 6"/>
@@ -2275,9 +2264,9 @@
       <w:spacing w:after="160" w:line="259" w:lineRule="auto"/>
     </w:pPr>
     <w:rPr>
-      <w:rFonts w:asciiTheme="minorHAnsi" w:hAnsiTheme="minorHAnsi" w:eastAsiaTheme="minorHAnsi" w:cstheme="minorBidi"/>
+      <w:rFonts w:ascii="Times New Roman" w:hAnsi="Times New Roman" w:eastAsiaTheme="minorEastAsia" w:cstheme="minorBidi"/>
       <w:kern w:val="2"/>
-      <w:sz w:val="22"/>
+      <w:sz w:val="32"/>
       <w:szCs w:val="22"/>
       <w:lang w:val="en-IN" w:eastAsia="en-US" w:bidi="ar-SA"/>
       <w14:ligatures w14:val="standardContextual"/>
@@ -2287,7 +2276,7 @@
     <w:name w:val="heading 1"/>
     <w:basedOn w:val="1"/>
     <w:next w:val="1"/>
-    <w:link w:val="6"/>
+    <w:link w:val="8"/>
     <w:qFormat/>
     <w:uiPriority w:val="9"/>
     <w:pPr>
@@ -2297,9 +2286,9 @@
       <w:outlineLvl w:val="0"/>
     </w:pPr>
     <w:rPr>
-      <w:rFonts w:asciiTheme="majorHAnsi" w:hAnsiTheme="majorHAnsi" w:eastAsiaTheme="majorEastAsia" w:cstheme="majorBidi"/>
+      <w:rFonts w:ascii="Times New Roman" w:hAnsi="Times New Roman" w:eastAsiaTheme="majorEastAsia" w:cstheme="majorBidi"/>
       <w:color w:val="2F5597" w:themeColor="accent1" w:themeShade="BF"/>
-      <w:sz w:val="32"/>
+      <w:sz w:val="44"/>
       <w:szCs w:val="32"/>
     </w:rPr>
   </w:style>
@@ -2307,7 +2296,7 @@
     <w:name w:val="heading 2"/>
     <w:basedOn w:val="1"/>
     <w:next w:val="1"/>
-    <w:link w:val="7"/>
+    <w:link w:val="9"/>
     <w:unhideWhenUsed/>
     <w:qFormat/>
     <w:uiPriority w:val="9"/>
@@ -2318,19 +2307,65 @@
       <w:outlineLvl w:val="1"/>
     </w:pPr>
     <w:rPr>
-      <w:rFonts w:asciiTheme="majorHAnsi" w:hAnsiTheme="majorHAnsi" w:eastAsiaTheme="majorEastAsia" w:cstheme="majorBidi"/>
+      <w:rFonts w:ascii="Times New Roman" w:hAnsi="Times New Roman" w:eastAsiaTheme="majorEastAsia" w:cstheme="majorBidi"/>
       <w:color w:val="2F5597" w:themeColor="accent1" w:themeShade="BF"/>
-      <w:sz w:val="26"/>
+      <w:sz w:val="40"/>
       <w:szCs w:val="26"/>
     </w:rPr>
   </w:style>
-  <w:style w:type="character" w:default="1" w:styleId="4">
+  <w:style w:type="paragraph" w:styleId="4">
+    <w:name w:val="heading 3"/>
+    <w:basedOn w:val="1"/>
+    <w:next w:val="1"/>
+    <w:link w:val="12"/>
+    <w:unhideWhenUsed/>
+    <w:qFormat/>
+    <w:uiPriority w:val="9"/>
+    <w:pPr>
+      <w:keepNext/>
+      <w:keepLines/>
+      <w:spacing w:before="260" w:after="260" w:line="416" w:lineRule="auto"/>
+      <w:outlineLvl w:val="2"/>
+    </w:pPr>
+    <w:rPr>
+      <w:rFonts w:ascii="Times New Roman" w:hAnsi="Times New Roman" w:eastAsiaTheme="minorEastAsia"/>
+      <w:color w:val="4472C4" w:themeColor="accent1"/>
+      <w:sz w:val="36"/>
+      <w:szCs w:val="32"/>
+      <w14:textFill>
+        <w14:solidFill>
+          <w14:schemeClr w14:val="accent1"/>
+        </w14:solidFill>
+      </w14:textFill>
+    </w:rPr>
+  </w:style>
+  <w:style w:type="paragraph" w:styleId="5">
+    <w:name w:val="heading 4"/>
+    <w:basedOn w:val="1"/>
+    <w:next w:val="1"/>
+    <w:link w:val="13"/>
+    <w:semiHidden/>
+    <w:unhideWhenUsed/>
+    <w:qFormat/>
+    <w:uiPriority w:val="9"/>
+    <w:pPr>
+      <w:keepNext/>
+      <w:keepLines/>
+      <w:spacing w:before="280" w:after="290" w:line="376" w:lineRule="auto"/>
+      <w:outlineLvl w:val="3"/>
+    </w:pPr>
+    <w:rPr>
+      <w:sz w:val="28"/>
+      <w:szCs w:val="28"/>
+    </w:rPr>
+  </w:style>
+  <w:style w:type="character" w:default="1" w:styleId="6">
     <w:name w:val="Default Paragraph Font"/>
     <w:semiHidden/>
     <w:unhideWhenUsed/>
     <w:uiPriority w:val="1"/>
   </w:style>
-  <w:style w:type="table" w:default="1" w:styleId="5">
+  <w:style w:type="table" w:default="1" w:styleId="7">
     <w:name w:val="Normal Table"/>
     <w:semiHidden/>
     <w:unhideWhenUsed/>
@@ -2344,33 +2379,33 @@
       </w:tblCellMar>
     </w:tblPr>
   </w:style>
-  <w:style w:type="character" w:customStyle="1" w:styleId="6">
+  <w:style w:type="character" w:customStyle="1" w:styleId="8">
     <w:name w:val="Heading 1 Char"/>
-    <w:basedOn w:val="4"/>
+    <w:basedOn w:val="6"/>
     <w:link w:val="2"/>
     <w:uiPriority w:val="9"/>
     <w:rPr>
-      <w:rFonts w:asciiTheme="majorHAnsi" w:hAnsiTheme="majorHAnsi" w:eastAsiaTheme="majorEastAsia" w:cstheme="majorBidi"/>
+      <w:rFonts w:ascii="Times New Roman" w:hAnsi="Times New Roman" w:eastAsiaTheme="majorEastAsia" w:cstheme="majorBidi"/>
       <w:color w:val="2F5597" w:themeColor="accent1" w:themeShade="BF"/>
-      <w:sz w:val="32"/>
+      <w:sz w:val="44"/>
       <w:szCs w:val="32"/>
     </w:rPr>
   </w:style>
-  <w:style w:type="character" w:customStyle="1" w:styleId="7">
+  <w:style w:type="character" w:customStyle="1" w:styleId="9">
     <w:name w:val="Heading 2 Char"/>
-    <w:basedOn w:val="4"/>
+    <w:basedOn w:val="6"/>
     <w:link w:val="3"/>
     <w:uiPriority w:val="9"/>
     <w:rPr>
-      <w:rFonts w:asciiTheme="majorHAnsi" w:hAnsiTheme="majorHAnsi" w:eastAsiaTheme="majorEastAsia" w:cstheme="majorBidi"/>
+      <w:rFonts w:ascii="Times New Roman" w:hAnsi="Times New Roman" w:eastAsiaTheme="majorEastAsia" w:cstheme="majorBidi"/>
       <w:color w:val="2F5597" w:themeColor="accent1" w:themeShade="BF"/>
-      <w:sz w:val="26"/>
+      <w:sz w:val="40"/>
       <w:szCs w:val="26"/>
     </w:rPr>
   </w:style>
-  <w:style w:type="character" w:customStyle="1" w:styleId="8">
+  <w:style w:type="character" w:customStyle="1" w:styleId="10">
     <w:name w:val="fontstyle01"/>
-    <w:basedOn w:val="4"/>
+    <w:basedOn w:val="6"/>
     <w:uiPriority w:val="0"/>
     <w:rPr>
       <w:rFonts w:hint="default" w:ascii="Consolas" w:hAnsi="Consolas"/>
@@ -2379,7 +2414,7 @@
       <w:szCs w:val="22"/>
     </w:rPr>
   </w:style>
-  <w:style w:type="paragraph" w:styleId="9">
+  <w:style w:type="paragraph" w:styleId="11">
     <w:name w:val="List Paragraph"/>
     <w:basedOn w:val="1"/>
     <w:unhideWhenUsed/>
@@ -2388,6 +2423,31 @@
       <w:ind w:left="720"/>
       <w:contextualSpacing/>
     </w:pPr>
+  </w:style>
+  <w:style w:type="character" w:customStyle="1" w:styleId="12">
+    <w:name w:val="Heading 3 Char"/>
+    <w:link w:val="4"/>
+    <w:uiPriority w:val="0"/>
+    <w:rPr>
+      <w:rFonts w:ascii="Times New Roman" w:hAnsi="Times New Roman" w:eastAsiaTheme="minorEastAsia"/>
+      <w:color w:val="4472C4" w:themeColor="accent1"/>
+      <w:sz w:val="36"/>
+      <w:szCs w:val="32"/>
+      <w14:textFill>
+        <w14:solidFill>
+          <w14:schemeClr w14:val="accent1"/>
+        </w14:solidFill>
+      </w14:textFill>
+    </w:rPr>
+  </w:style>
+  <w:style w:type="character" w:customStyle="1" w:styleId="13">
+    <w:name w:val="Heading 4 Char"/>
+    <w:link w:val="5"/>
+    <w:uiPriority w:val="0"/>
+    <w:rPr>
+      <w:sz w:val="28"/>
+      <w:szCs w:val="28"/>
+    </w:rPr>
   </w:style>
 </w:styles>
 </file>

</xml_diff>

<commit_message>
Blazor - Included systems
DI - Scoped, singleton, transient
</commit_message>
<xml_diff>
--- a/Docs/Blazor.docx
+++ b/Docs/Blazor.docx
@@ -1663,7 +1663,101 @@
           <w:rFonts w:hint="default"/>
           <w:lang w:val="en-US"/>
         </w:rPr>
-        <w:t>All launch profiles information, available profiles, URL, environment variables, etc.</w:t>
+        <w:t xml:space="preserve">All launch profiles information, available profiles, URL, environment variables, etc. </w:t>
+      </w:r>
+    </w:p>
+    <w:p>
+      <w:pPr>
+        <w:pStyle w:val="4"/>
+        <w:bidi w:val="0"/>
+        <w:rPr>
+          <w:rFonts w:hint="default"/>
+          <w:lang w:val="en-US"/>
+        </w:rPr>
+      </w:pPr>
+      <w:r>
+        <w:rPr>
+          <w:rFonts w:hint="default"/>
+          <w:lang w:val="en-US"/>
+        </w:rPr>
+        <w:t>Included systems</w:t>
+      </w:r>
+    </w:p>
+    <w:p>
+      <w:pPr>
+        <w:pStyle w:val="5"/>
+        <w:bidi w:val="0"/>
+        <w:rPr>
+          <w:rFonts w:hint="default"/>
+          <w:lang w:val="en-US"/>
+        </w:rPr>
+      </w:pPr>
+      <w:r>
+        <w:rPr>
+          <w:rFonts w:hint="default"/>
+          <w:lang w:val="en-US"/>
+        </w:rPr>
+        <w:t>Dependency Injection</w:t>
+      </w:r>
+    </w:p>
+    <w:p>
+      <w:pPr>
+        <w:rPr>
+          <w:rFonts w:hint="default"/>
+          <w:lang w:val="en-US"/>
+        </w:rPr>
+      </w:pPr>
+      <w:r>
+        <w:rPr>
+          <w:rFonts w:hint="default"/>
+          <w:lang w:val="en-US"/>
+        </w:rPr>
+        <w:t>AddSingleton(one instance throughout the life span of application), AddScoped (one instance per session), AddTransient (one instance per call. So, In same session it will be instantiated multiple times). Use the appropriate injection based on use case.</w:t>
+      </w:r>
+    </w:p>
+    <w:p>
+      <w:pPr>
+        <w:rPr>
+          <w:rFonts w:hint="default"/>
+          <w:lang w:val="en-US"/>
+        </w:rPr>
+      </w:pPr>
+      <w:r>
+        <w:rPr>
+          <w:rFonts w:hint="default"/>
+          <w:lang w:val="en-US"/>
+        </w:rPr>
+        <w:t>Use @inject to use the service in razor page</w:t>
+      </w:r>
+    </w:p>
+    <w:p>
+      <w:pPr>
+        <w:rPr>
+          <w:rFonts w:hint="default"/>
+          <w:lang w:val="en-US"/>
+        </w:rPr>
+      </w:pPr>
+      <w:r>
+        <w:rPr>
+          <w:rFonts w:hint="default"/>
+          <w:lang w:val="en-US"/>
+        </w:rPr>
+        <w:t>For class,</w:t>
+      </w:r>
+    </w:p>
+    <w:p>
+      <w:pPr>
+        <w:rPr>
+          <w:rFonts w:hint="default"/>
+          <w:lang w:val="en-US"/>
+        </w:rPr>
+      </w:pPr>
+      <w:r>
+        <w:rPr>
+          <w:rFonts w:hint="default"/>
+          <w:lang w:val="en-US"/>
+        </w:rPr>
+        <w:t>In constructor, create parameter for the type and use it inside the required class</w:t>
       </w:r>
       <w:bookmarkStart w:id="0" w:name="_GoBack"/>
       <w:bookmarkEnd w:id="0"/>
@@ -1672,7 +1766,7 @@
           <w:rFonts w:hint="default"/>
           <w:lang w:val="en-US"/>
         </w:rPr>
-        <w:t xml:space="preserve"> </w:t>
+        <w:t xml:space="preserve">. </w:t>
       </w:r>
     </w:p>
     <w:p>
@@ -2631,6 +2725,7 @@
       <w:jc w:val="left"/>
     </w:pPr>
     <w:rPr>
+      <w:rFonts w:ascii="Times New Roman" w:hAnsi="Times New Roman" w:eastAsia="SimSun" w:cs="Times New Roman"/>
       <w:kern w:val="0"/>
       <w:sz w:val="24"/>
       <w:szCs w:val="24"/>

</xml_diff>

<commit_message>
Added logger to index component
</commit_message>
<xml_diff>
--- a/Docs/Blazor.docx
+++ b/Docs/Blazor.docx
@@ -1727,7 +1727,23 @@
           <w:rFonts w:hint="default"/>
           <w:lang w:val="en-US"/>
         </w:rPr>
-        <w:t>Use @inject to use the service in razor page</w:t>
+        <w:t xml:space="preserve">Use </w:t>
+      </w:r>
+      <w:r>
+        <w:rPr>
+          <w:rFonts w:hint="default"/>
+          <w:b/>
+          <w:bCs/>
+          <w:lang w:val="en-US"/>
+        </w:rPr>
+        <w:t>@inject</w:t>
+      </w:r>
+      <w:r>
+        <w:rPr>
+          <w:rFonts w:hint="default"/>
+          <w:lang w:val="en-US"/>
+        </w:rPr>
+        <w:t xml:space="preserve"> to use the service in razor page</w:t>
       </w:r>
     </w:p>
     <w:p>
@@ -1757,22 +1773,360 @@
           <w:rFonts w:hint="default"/>
           <w:lang w:val="en-US"/>
         </w:rPr>
-        <w:t>In constructor, create parameter for the type and use it inside the required class</w:t>
-      </w:r>
-      <w:bookmarkStart w:id="0" w:name="_GoBack"/>
-      <w:bookmarkEnd w:id="0"/>
-      <w:r>
-        <w:rPr>
-          <w:rFonts w:hint="default"/>
-          <w:lang w:val="en-US"/>
-        </w:rPr>
-        <w:t xml:space="preserve">. </w:t>
-      </w:r>
-    </w:p>
-    <w:p>
-      <w:pPr>
-        <w:rPr>
-          <w:rFonts w:hint="default"/>
+        <w:t xml:space="preserve">In constructor, add parameter for the type and use it inside the required class. </w:t>
+      </w:r>
+    </w:p>
+    <w:p>
+      <w:pPr>
+        <w:pStyle w:val="5"/>
+        <w:bidi w:val="0"/>
+        <w:rPr>
+          <w:rFonts w:hint="default"/>
+          <w:lang w:val="en-US"/>
+        </w:rPr>
+      </w:pPr>
+      <w:r>
+        <w:rPr>
+          <w:rFonts w:hint="default"/>
+          <w:lang w:val="en-US"/>
+        </w:rPr>
+        <w:t>Logging</w:t>
+      </w:r>
+    </w:p>
+    <w:p>
+      <w:pPr>
+        <w:rPr>
+          <w:rFonts w:hint="default"/>
+          <w:b/>
+          <w:bCs/>
+          <w:lang w:val="en-US"/>
+        </w:rPr>
+      </w:pPr>
+      <w:r>
+        <w:rPr>
+          <w:rFonts w:hint="default"/>
+          <w:lang w:val="en-US"/>
+        </w:rPr>
+        <w:t xml:space="preserve">Be default log to console and debug window will happen. Additional logging settings will be present in </w:t>
+      </w:r>
+      <w:r>
+        <w:rPr>
+          <w:rFonts w:hint="default"/>
+          <w:b/>
+          <w:bCs/>
+          <w:lang w:val="en-US"/>
+        </w:rPr>
+        <w:t xml:space="preserve">appsettings.json. </w:t>
+      </w:r>
+    </w:p>
+    <w:p>
+      <w:pPr>
+        <w:rPr>
+          <w:rFonts w:hint="default"/>
+          <w:b/>
+          <w:bCs/>
+          <w:vertAlign w:val="baseline"/>
+          <w:lang w:val="en-US"/>
+        </w:rPr>
+      </w:pPr>
+      <w:r>
+        <w:rPr>
+          <w:rFonts w:hint="default"/>
+          <w:b/>
+          <w:bCs/>
+          <w:lang w:val="en-US"/>
+        </w:rPr>
+        <w:t xml:space="preserve"> </w:t>
+      </w:r>
+      <w:r>
+        <w:rPr>
+          <w:rFonts w:hint="default"/>
+          <w:b/>
+          <w:bCs/>
+          <w:lang w:val="en-US"/>
+        </w:rPr>
+        <w:tab/>
+      </w:r>
+    </w:p>
+    <w:tbl>
+      <w:tblPr>
+        <w:tblStyle w:val="9"/>
+        <w:tblW w:w="0" w:type="auto"/>
+        <w:tblInd w:w="0" w:type="dxa"/>
+        <w:tblBorders>
+          <w:top w:val="single" w:color="auto" w:sz="4" w:space="0"/>
+          <w:left w:val="single" w:color="auto" w:sz="4" w:space="0"/>
+          <w:bottom w:val="single" w:color="auto" w:sz="4" w:space="0"/>
+          <w:right w:val="single" w:color="auto" w:sz="4" w:space="0"/>
+          <w:insideH w:val="single" w:color="auto" w:sz="4" w:space="0"/>
+          <w:insideV w:val="single" w:color="auto" w:sz="4" w:space="0"/>
+        </w:tblBorders>
+        <w:tblLayout w:type="autofit"/>
+        <w:tblCellMar>
+          <w:left w:w="108" w:type="dxa"/>
+          <w:right w:w="108" w:type="dxa"/>
+        </w:tblCellMar>
+      </w:tblPr>
+      <w:tblGrid>
+        <w:gridCol w:w="3161"/>
+      </w:tblGrid>
+      <w:tr>
+        <w:tblPrEx>
+          <w:tblBorders>
+            <w:top w:val="single" w:color="auto" w:sz="4" w:space="0"/>
+            <w:left w:val="single" w:color="auto" w:sz="4" w:space="0"/>
+            <w:bottom w:val="single" w:color="auto" w:sz="4" w:space="0"/>
+            <w:right w:val="single" w:color="auto" w:sz="4" w:space="0"/>
+            <w:insideH w:val="single" w:color="auto" w:sz="4" w:space="0"/>
+            <w:insideV w:val="single" w:color="auto" w:sz="4" w:space="0"/>
+          </w:tblBorders>
+        </w:tblPrEx>
+        <w:tc>
+          <w:tcPr>
+            <w:tcW w:w="3161" w:type="dxa"/>
+          </w:tcPr>
+          <w:p>
+            <w:pPr>
+              <w:rPr>
+                <w:rFonts w:hint="default"/>
+                <w:b/>
+                <w:bCs/>
+                <w:vertAlign w:val="baseline"/>
+                <w:lang w:val="en-US"/>
+              </w:rPr>
+            </w:pPr>
+            <w:r>
+              <w:rPr>
+                <w:rFonts w:hint="default"/>
+                <w:b/>
+                <w:bCs/>
+                <w:vertAlign w:val="baseline"/>
+                <w:lang w:val="en-US"/>
+              </w:rPr>
+              <w:t>Trace</w:t>
+            </w:r>
+          </w:p>
+        </w:tc>
+      </w:tr>
+      <w:tr>
+        <w:tblPrEx>
+          <w:tblBorders>
+            <w:top w:val="single" w:color="auto" w:sz="4" w:space="0"/>
+            <w:left w:val="single" w:color="auto" w:sz="4" w:space="0"/>
+            <w:bottom w:val="single" w:color="auto" w:sz="4" w:space="0"/>
+            <w:right w:val="single" w:color="auto" w:sz="4" w:space="0"/>
+            <w:insideH w:val="single" w:color="auto" w:sz="4" w:space="0"/>
+            <w:insideV w:val="single" w:color="auto" w:sz="4" w:space="0"/>
+          </w:tblBorders>
+          <w:tblCellMar>
+            <w:left w:w="108" w:type="dxa"/>
+            <w:right w:w="108" w:type="dxa"/>
+          </w:tblCellMar>
+        </w:tblPrEx>
+        <w:tc>
+          <w:tcPr>
+            <w:tcW w:w="3161" w:type="dxa"/>
+          </w:tcPr>
+          <w:p>
+            <w:pPr>
+              <w:rPr>
+                <w:rFonts w:hint="default"/>
+                <w:b/>
+                <w:bCs/>
+                <w:vertAlign w:val="baseline"/>
+                <w:lang w:val="en-US"/>
+              </w:rPr>
+            </w:pPr>
+            <w:r>
+              <w:rPr>
+                <w:rFonts w:hint="default"/>
+                <w:b/>
+                <w:bCs/>
+                <w:vertAlign w:val="baseline"/>
+                <w:lang w:val="en-US"/>
+              </w:rPr>
+              <w:t>Debug</w:t>
+            </w:r>
+          </w:p>
+        </w:tc>
+      </w:tr>
+      <w:tr>
+        <w:tblPrEx>
+          <w:tblBorders>
+            <w:top w:val="single" w:color="auto" w:sz="4" w:space="0"/>
+            <w:left w:val="single" w:color="auto" w:sz="4" w:space="0"/>
+            <w:bottom w:val="single" w:color="auto" w:sz="4" w:space="0"/>
+            <w:right w:val="single" w:color="auto" w:sz="4" w:space="0"/>
+            <w:insideH w:val="single" w:color="auto" w:sz="4" w:space="0"/>
+            <w:insideV w:val="single" w:color="auto" w:sz="4" w:space="0"/>
+          </w:tblBorders>
+          <w:tblCellMar>
+            <w:left w:w="108" w:type="dxa"/>
+            <w:right w:w="108" w:type="dxa"/>
+          </w:tblCellMar>
+        </w:tblPrEx>
+        <w:tc>
+          <w:tcPr>
+            <w:tcW w:w="3161" w:type="dxa"/>
+          </w:tcPr>
+          <w:p>
+            <w:pPr>
+              <w:rPr>
+                <w:rFonts w:hint="default"/>
+                <w:b/>
+                <w:bCs/>
+                <w:vertAlign w:val="baseline"/>
+                <w:lang w:val="en-US"/>
+              </w:rPr>
+            </w:pPr>
+            <w:r>
+              <w:rPr>
+                <w:rFonts w:hint="default"/>
+                <w:b/>
+                <w:bCs/>
+                <w:vertAlign w:val="baseline"/>
+                <w:lang w:val="en-US"/>
+              </w:rPr>
+              <w:t>Information</w:t>
+            </w:r>
+          </w:p>
+        </w:tc>
+      </w:tr>
+      <w:tr>
+        <w:tblPrEx>
+          <w:tblBorders>
+            <w:top w:val="single" w:color="auto" w:sz="4" w:space="0"/>
+            <w:left w:val="single" w:color="auto" w:sz="4" w:space="0"/>
+            <w:bottom w:val="single" w:color="auto" w:sz="4" w:space="0"/>
+            <w:right w:val="single" w:color="auto" w:sz="4" w:space="0"/>
+            <w:insideH w:val="single" w:color="auto" w:sz="4" w:space="0"/>
+            <w:insideV w:val="single" w:color="auto" w:sz="4" w:space="0"/>
+          </w:tblBorders>
+          <w:tblCellMar>
+            <w:left w:w="108" w:type="dxa"/>
+            <w:right w:w="108" w:type="dxa"/>
+          </w:tblCellMar>
+        </w:tblPrEx>
+        <w:tc>
+          <w:tcPr>
+            <w:tcW w:w="3161" w:type="dxa"/>
+          </w:tcPr>
+          <w:p>
+            <w:pPr>
+              <w:rPr>
+                <w:rFonts w:hint="default"/>
+                <w:b/>
+                <w:bCs/>
+                <w:vertAlign w:val="baseline"/>
+                <w:lang w:val="en-US"/>
+              </w:rPr>
+            </w:pPr>
+            <w:r>
+              <w:rPr>
+                <w:rFonts w:hint="default"/>
+                <w:b/>
+                <w:bCs/>
+                <w:vertAlign w:val="baseline"/>
+                <w:lang w:val="en-US"/>
+              </w:rPr>
+              <w:t>Warning</w:t>
+            </w:r>
+          </w:p>
+        </w:tc>
+      </w:tr>
+      <w:tr>
+        <w:tblPrEx>
+          <w:tblBorders>
+            <w:top w:val="single" w:color="auto" w:sz="4" w:space="0"/>
+            <w:left w:val="single" w:color="auto" w:sz="4" w:space="0"/>
+            <w:bottom w:val="single" w:color="auto" w:sz="4" w:space="0"/>
+            <w:right w:val="single" w:color="auto" w:sz="4" w:space="0"/>
+            <w:insideH w:val="single" w:color="auto" w:sz="4" w:space="0"/>
+            <w:insideV w:val="single" w:color="auto" w:sz="4" w:space="0"/>
+          </w:tblBorders>
+          <w:tblCellMar>
+            <w:left w:w="108" w:type="dxa"/>
+            <w:right w:w="108" w:type="dxa"/>
+          </w:tblCellMar>
+        </w:tblPrEx>
+        <w:tc>
+          <w:tcPr>
+            <w:tcW w:w="3161" w:type="dxa"/>
+          </w:tcPr>
+          <w:p>
+            <w:pPr>
+              <w:rPr>
+                <w:rFonts w:hint="default"/>
+                <w:b/>
+                <w:bCs/>
+                <w:vertAlign w:val="baseline"/>
+                <w:lang w:val="en-US"/>
+              </w:rPr>
+            </w:pPr>
+            <w:r>
+              <w:rPr>
+                <w:rFonts w:hint="default"/>
+                <w:b/>
+                <w:bCs/>
+                <w:vertAlign w:val="baseline"/>
+                <w:lang w:val="en-US"/>
+              </w:rPr>
+              <w:t xml:space="preserve">Error </w:t>
+            </w:r>
+          </w:p>
+        </w:tc>
+      </w:tr>
+      <w:tr>
+        <w:tblPrEx>
+          <w:tblBorders>
+            <w:top w:val="single" w:color="auto" w:sz="4" w:space="0"/>
+            <w:left w:val="single" w:color="auto" w:sz="4" w:space="0"/>
+            <w:bottom w:val="single" w:color="auto" w:sz="4" w:space="0"/>
+            <w:right w:val="single" w:color="auto" w:sz="4" w:space="0"/>
+            <w:insideH w:val="single" w:color="auto" w:sz="4" w:space="0"/>
+            <w:insideV w:val="single" w:color="auto" w:sz="4" w:space="0"/>
+          </w:tblBorders>
+          <w:tblCellMar>
+            <w:left w:w="108" w:type="dxa"/>
+            <w:right w:w="108" w:type="dxa"/>
+          </w:tblCellMar>
+        </w:tblPrEx>
+        <w:tc>
+          <w:tcPr>
+            <w:tcW w:w="3161" w:type="dxa"/>
+          </w:tcPr>
+          <w:p>
+            <w:pPr>
+              <w:rPr>
+                <w:rFonts w:hint="default"/>
+                <w:b/>
+                <w:bCs/>
+                <w:vertAlign w:val="baseline"/>
+                <w:lang w:val="en-US"/>
+              </w:rPr>
+            </w:pPr>
+            <w:r>
+              <w:rPr>
+                <w:rFonts w:hint="default"/>
+                <w:b/>
+                <w:bCs/>
+                <w:vertAlign w:val="baseline"/>
+                <w:lang w:val="en-US"/>
+              </w:rPr>
+              <w:t>Critical - Highest level</w:t>
+            </w:r>
+            <w:bookmarkStart w:id="0" w:name="_GoBack"/>
+            <w:bookmarkEnd w:id="0"/>
+          </w:p>
+        </w:tc>
+      </w:tr>
+    </w:tbl>
+    <w:p>
+      <w:pPr>
+        <w:rPr>
+          <w:rFonts w:hint="default"/>
+          <w:b/>
+          <w:bCs/>
           <w:lang w:val="en-US"/>
         </w:rPr>
       </w:pPr>
@@ -2009,7 +2363,7 @@
     </w:p>
     <w:p>
       <w:pPr>
-        <w:pStyle w:val="12"/>
+        <w:pStyle w:val="13"/>
         <w:numPr>
           <w:ilvl w:val="0"/>
           <w:numId w:val="0"/>
@@ -2020,7 +2374,7 @@
     </w:p>
     <w:p>
       <w:pPr>
-        <w:pStyle w:val="12"/>
+        <w:pStyle w:val="13"/>
         <w:numPr>
           <w:ilvl w:val="0"/>
           <w:numId w:val="0"/>
@@ -2031,7 +2385,7 @@
     </w:p>
     <w:p>
       <w:pPr>
-        <w:pStyle w:val="12"/>
+        <w:pStyle w:val="13"/>
         <w:numPr>
           <w:ilvl w:val="0"/>
           <w:numId w:val="0"/>
@@ -2046,7 +2400,7 @@
     </w:p>
     <w:p>
       <w:pPr>
-        <w:pStyle w:val="12"/>
+        <w:pStyle w:val="13"/>
         <w:numPr>
           <w:ilvl w:val="0"/>
           <w:numId w:val="0"/>
@@ -2063,7 +2417,7 @@
     </w:p>
     <w:p>
       <w:pPr>
-        <w:pStyle w:val="12"/>
+        <w:pStyle w:val="13"/>
         <w:numPr>
           <w:ilvl w:val="0"/>
           <w:numId w:val="0"/>
@@ -2080,7 +2434,7 @@
     </w:p>
     <w:p>
       <w:pPr>
-        <w:pStyle w:val="12"/>
+        <w:pStyle w:val="13"/>
         <w:numPr>
           <w:ilvl w:val="0"/>
           <w:numId w:val="0"/>
@@ -2439,7 +2793,7 @@
     <w:lsdException w:uiPriority="99" w:name="HTML Sample"/>
     <w:lsdException w:uiPriority="99" w:name="HTML Typewriter"/>
     <w:lsdException w:uiPriority="99" w:name="HTML Variable"/>
-    <w:lsdException w:uiPriority="99" w:name="Normal Table"/>
+    <w:lsdException w:qFormat="1" w:uiPriority="99" w:name="Normal Table"/>
     <w:lsdException w:uiPriority="99" w:name="annotation subject"/>
     <w:lsdException w:uiPriority="99" w:name="Table Simple 1"/>
     <w:lsdException w:uiPriority="99" w:name="Table Simple 2"/>
@@ -2606,7 +2960,7 @@
     <w:name w:val="heading 1"/>
     <w:basedOn w:val="1"/>
     <w:next w:val="1"/>
-    <w:link w:val="9"/>
+    <w:link w:val="10"/>
     <w:qFormat/>
     <w:uiPriority w:val="9"/>
     <w:pPr>
@@ -2626,7 +2980,7 @@
     <w:name w:val="heading 2"/>
     <w:basedOn w:val="1"/>
     <w:next w:val="1"/>
-    <w:link w:val="10"/>
+    <w:link w:val="11"/>
     <w:unhideWhenUsed/>
     <w:qFormat/>
     <w:uiPriority w:val="9"/>
@@ -2647,7 +3001,7 @@
     <w:name w:val="heading 3"/>
     <w:basedOn w:val="1"/>
     <w:next w:val="1"/>
-    <w:link w:val="13"/>
+    <w:link w:val="14"/>
     <w:unhideWhenUsed/>
     <w:qFormat/>
     <w:uiPriority w:val="9"/>
@@ -2673,7 +3027,7 @@
     <w:name w:val="heading 4"/>
     <w:basedOn w:val="1"/>
     <w:next w:val="1"/>
-    <w:link w:val="14"/>
+    <w:link w:val="15"/>
     <w:unhideWhenUsed/>
     <w:qFormat/>
     <w:uiPriority w:val="9"/>
@@ -2704,6 +3058,7 @@
     <w:name w:val="Normal Table"/>
     <w:semiHidden/>
     <w:unhideWhenUsed/>
+    <w:qFormat/>
     <w:uiPriority w:val="99"/>
     <w:tblPr>
       <w:tblCellMar>
@@ -2732,7 +3087,26 @@
       <w:lang w:val="en-US" w:eastAsia="zh-CN" w:bidi="ar"/>
     </w:rPr>
   </w:style>
-  <w:style w:type="character" w:customStyle="1" w:styleId="9">
+  <w:style w:type="table" w:styleId="9">
+    <w:name w:val="Table Grid"/>
+    <w:basedOn w:val="7"/>
+    <w:uiPriority w:val="39"/>
+    <w:pPr>
+      <w:widowControl w:val="0"/>
+      <w:jc w:val="both"/>
+    </w:pPr>
+    <w:tblPr>
+      <w:tblBorders>
+        <w:top w:val="single" w:color="auto" w:sz="4" w:space="0"/>
+        <w:left w:val="single" w:color="auto" w:sz="4" w:space="0"/>
+        <w:bottom w:val="single" w:color="auto" w:sz="4" w:space="0"/>
+        <w:right w:val="single" w:color="auto" w:sz="4" w:space="0"/>
+        <w:insideH w:val="single" w:color="auto" w:sz="4" w:space="0"/>
+        <w:insideV w:val="single" w:color="auto" w:sz="4" w:space="0"/>
+      </w:tblBorders>
+    </w:tblPr>
+  </w:style>
+  <w:style w:type="character" w:customStyle="1" w:styleId="10">
     <w:name w:val="Heading 1 Char"/>
     <w:basedOn w:val="6"/>
     <w:link w:val="2"/>
@@ -2744,7 +3118,7 @@
       <w:szCs w:val="32"/>
     </w:rPr>
   </w:style>
-  <w:style w:type="character" w:customStyle="1" w:styleId="10">
+  <w:style w:type="character" w:customStyle="1" w:styleId="11">
     <w:name w:val="Heading 2 Char"/>
     <w:basedOn w:val="6"/>
     <w:link w:val="3"/>
@@ -2757,7 +3131,7 @@
       <w:szCs w:val="26"/>
     </w:rPr>
   </w:style>
-  <w:style w:type="character" w:customStyle="1" w:styleId="11">
+  <w:style w:type="character" w:customStyle="1" w:styleId="12">
     <w:name w:val="fontstyle01"/>
     <w:basedOn w:val="6"/>
     <w:qFormat/>
@@ -2769,7 +3143,7 @@
       <w:szCs w:val="22"/>
     </w:rPr>
   </w:style>
-  <w:style w:type="paragraph" w:styleId="12">
+  <w:style w:type="paragraph" w:styleId="13">
     <w:name w:val="List Paragraph"/>
     <w:basedOn w:val="1"/>
     <w:unhideWhenUsed/>
@@ -2779,7 +3153,7 @@
       <w:contextualSpacing/>
     </w:pPr>
   </w:style>
-  <w:style w:type="character" w:customStyle="1" w:styleId="13">
+  <w:style w:type="character" w:customStyle="1" w:styleId="14">
     <w:name w:val="Heading 3 Char"/>
     <w:link w:val="4"/>
     <w:uiPriority w:val="0"/>
@@ -2795,7 +3169,7 @@
       </w14:textFill>
     </w:rPr>
   </w:style>
-  <w:style w:type="character" w:customStyle="1" w:styleId="14">
+  <w:style w:type="character" w:customStyle="1" w:styleId="15">
     <w:name w:val="Heading 4 Char"/>
     <w:link w:val="5"/>
     <w:qFormat/>

</xml_diff>

<commit_message>
Blazor - bootstrap sample
</commit_message>
<xml_diff>
--- a/Docs/Blazor.docx
+++ b/Docs/Blazor.docx
@@ -2570,6 +2570,23 @@
           <w:lang w:val="en-US"/>
         </w:rPr>
         <w:t>Inside this location a new folder(unique GUID) will be created for each project. Secrets.json will be present inside this folder.</w:t>
+      </w:r>
+    </w:p>
+    <w:p>
+      <w:pPr>
+        <w:pStyle w:val="5"/>
+        <w:bidi w:val="0"/>
+        <w:rPr>
+          <w:rFonts w:hint="default"/>
+          <w:lang w:val="en-US"/>
+        </w:rPr>
+      </w:pPr>
+      <w:r>
+        <w:rPr>
+          <w:rFonts w:hint="default"/>
+          <w:lang w:val="en-US"/>
+        </w:rPr>
+        <w:t>Bootstrap</w:t>
       </w:r>
       <w:bookmarkStart w:id="0" w:name="_GoBack"/>
       <w:bookmarkEnd w:id="0"/>

</xml_diff>